<commit_message>
Add video and screenshot
</commit_message>
<xml_diff>
--- a/OZONRU_bug.docx
+++ b/OZONRU_bug.docx
@@ -664,8 +664,6 @@
         </w:rPr>
         <w:t>На странице видны два товара для собак</w:t>
       </w:r>
-      <w:bookmarkStart w:id="0" w:name="_GoBack"/>
-      <w:bookmarkEnd w:id="0"/>
     </w:p>
     <w:p>
       <w:pPr>
@@ -723,65 +721,6 @@
     </w:p>
     <w:p>
       <w:pPr>
-        <w:spacing w:before="100" w:beforeAutospacing="1" w:after="100" w:afterAutospacing="1" w:line="240" w:lineRule="auto"/>
-        <w:rPr>
-          <w:rFonts w:ascii="Segoe UI" w:eastAsia="Times New Roman" w:hAnsi="Segoe UI" w:cs="Segoe UI"/>
-          <w:color w:val="172B4D"/>
-          <w:spacing w:val="-1"/>
-          <w:sz w:val="21"/>
-          <w:szCs w:val="21"/>
-          <w:lang w:val="ru-RU"/>
-        </w:rPr>
-      </w:pPr>
-      <w:r>
-        <w:rPr>
-          <w:rFonts w:ascii="Segoe UI" w:eastAsia="Times New Roman" w:hAnsi="Segoe UI" w:cs="Segoe UI"/>
-          <w:color w:val="172B4D"/>
-          <w:spacing w:val="-1"/>
-          <w:sz w:val="21"/>
-          <w:szCs w:val="21"/>
-          <w:lang w:val="ru-RU"/>
-        </w:rPr>
-        <w:lastRenderedPageBreak/>
-        <w:drawing>
-          <wp:inline distT="0" distB="0" distL="0" distR="0" wp14:anchorId="1C9AACA8" wp14:editId="381F5154">
-            <wp:extent cx="6152515" cy="3300730"/>
-            <wp:effectExtent l="0" t="0" r="635" b="0"/>
-            <wp:docPr id="1" name="Рисунок 1"/>
-            <wp:cNvGraphicFramePr>
-              <a:graphicFrameLocks xmlns:a="http://schemas.openxmlformats.org/drawingml/2006/main" noChangeAspect="1"/>
-            </wp:cNvGraphicFramePr>
-            <a:graphic xmlns:a="http://schemas.openxmlformats.org/drawingml/2006/main">
-              <a:graphicData uri="http://schemas.openxmlformats.org/drawingml/2006/picture">
-                <pic:pic xmlns:pic="http://schemas.openxmlformats.org/drawingml/2006/picture">
-                  <pic:nvPicPr>
-                    <pic:cNvPr id="1" name=""/>
-                    <pic:cNvPicPr/>
-                  </pic:nvPicPr>
-                  <pic:blipFill>
-                    <a:blip r:embed="rId6"/>
-                    <a:stretch>
-                      <a:fillRect/>
-                    </a:stretch>
-                  </pic:blipFill>
-                  <pic:spPr>
-                    <a:xfrm>
-                      <a:off x="0" y="0"/>
-                      <a:ext cx="6152515" cy="3300730"/>
-                    </a:xfrm>
-                    <a:prstGeom prst="rect">
-                      <a:avLst/>
-                    </a:prstGeom>
-                  </pic:spPr>
-                </pic:pic>
-              </a:graphicData>
-            </a:graphic>
-          </wp:inline>
-        </w:drawing>
-      </w:r>
-    </w:p>
-    <w:p>
-      <w:pPr>
         <w:shd w:val="clear" w:color="auto" w:fill="FFFFFF"/>
         <w:spacing w:after="0" w:line="360" w:lineRule="atLeast"/>
         <w:outlineLvl w:val="1"/>
@@ -796,6 +735,8 @@
           <w:lang w:val="ru-RU"/>
         </w:rPr>
       </w:pPr>
+      <w:bookmarkStart w:id="0" w:name="_GoBack"/>
+      <w:bookmarkEnd w:id="0"/>
     </w:p>
     <w:p>
       <w:pPr>

</xml_diff>

<commit_message>
Change info in files
</commit_message>
<xml_diff>
--- a/OZONRU_bug.docx
+++ b/OZONRU_bug.docx
@@ -187,8 +187,6 @@
         </w:rPr>
         <w:t>Тип бага:</w:t>
       </w:r>
-      <w:bookmarkStart w:id="0" w:name="_GoBack"/>
-      <w:bookmarkEnd w:id="0"/>
       <w:r>
         <w:rPr>
           <w:rFonts w:ascii="Segoe UI" w:eastAsia="Times New Roman" w:hAnsi="Segoe UI" w:cs="Segoe UI"/>
@@ -599,6 +597,30 @@
         </w:rPr>
         <w:t>На странице видны два товара для собак</w:t>
       </w:r>
+      <w:r>
+        <w:rPr>
+          <w:rFonts w:ascii="Segoe UI" w:eastAsia="Times New Roman" w:hAnsi="Segoe UI" w:cs="Segoe UI"/>
+          <w:color w:val="172B4D"/>
+          <w:spacing w:val="-1"/>
+          <w:sz w:val="21"/>
+          <w:szCs w:val="21"/>
+          <w:lang w:val="ru-RU"/>
+        </w:rPr>
+        <w:t xml:space="preserve"> </w:t>
+      </w:r>
+      <w:r>
+        <w:rPr>
+          <w:rFonts w:ascii="Segoe UI" w:eastAsia="Times New Roman" w:hAnsi="Segoe UI" w:cs="Segoe UI"/>
+          <w:color w:val="172B4D"/>
+          <w:spacing w:val="-1"/>
+          <w:sz w:val="21"/>
+          <w:szCs w:val="21"/>
+          <w:lang w:val="ru-RU"/>
+        </w:rPr>
+        <w:t>среди товаров для кошек</w:t>
+      </w:r>
+      <w:bookmarkStart w:id="0" w:name="_GoBack"/>
+      <w:bookmarkEnd w:id="0"/>
     </w:p>
     <w:p>
       <w:pPr>
@@ -633,6 +655,9 @@
     <w:p>
       <w:pPr>
         <w:spacing w:before="100" w:beforeAutospacing="1" w:after="100" w:afterAutospacing="1" w:line="240" w:lineRule="auto"/>
+        <w:rPr>
+          <w:lang w:val="ru-RU"/>
+        </w:rPr>
       </w:pPr>
       <w:r>
         <w:rPr>

</xml_diff>

<commit_message>
add bug report and check list
</commit_message>
<xml_diff>
--- a/OZONRU_bug.docx
+++ b/OZONRU_bug.docx
@@ -56,20 +56,8 @@
         </w:rPr>
         <w:t xml:space="preserve"> </w:t>
       </w:r>
-    </w:p>
-    <w:p>
-      <w:pPr>
-        <w:spacing w:after="0" w:line="411" w:lineRule="atLeast"/>
-        <w:rPr>
-          <w:rFonts w:ascii="Segoe UI" w:eastAsia="Times New Roman" w:hAnsi="Segoe UI" w:cs="Segoe UI"/>
-          <w:color w:val="172B4D"/>
-          <w:spacing w:val="-2"/>
-          <w:kern w:val="36"/>
-          <w:sz w:val="36"/>
-          <w:szCs w:val="36"/>
-          <w:lang w:val="ru-RU"/>
-        </w:rPr>
-      </w:pPr>
+      <w:bookmarkStart w:id="0" w:name="_GoBack"/>
+      <w:bookmarkEnd w:id="0"/>
     </w:p>
     <w:p>
       <w:pPr>
@@ -115,7 +103,25 @@
         <w:rPr>
           <w:lang w:val="ru-RU"/>
         </w:rPr>
-        <w:t>В товаре для кошек отображается 2 товара для собак</w:t>
+        <w:t>В товарах</w:t>
+      </w:r>
+      <w:r>
+        <w:rPr>
+          <w:lang w:val="ru-RU"/>
+        </w:rPr>
+        <w:t xml:space="preserve"> для кошек отобража</w:t>
+      </w:r>
+      <w:r>
+        <w:rPr>
+          <w:lang w:val="ru-RU"/>
+        </w:rPr>
+        <w:t>ю</w:t>
+      </w:r>
+      <w:r>
+        <w:rPr>
+          <w:lang w:val="ru-RU"/>
+        </w:rPr>
+        <w:t>тся 2 товара для собак</w:t>
       </w:r>
     </w:p>
     <w:p>
@@ -619,8 +625,6 @@
         </w:rPr>
         <w:t>среди товаров для кошек</w:t>
       </w:r>
-      <w:bookmarkStart w:id="0" w:name="_GoBack"/>
-      <w:bookmarkEnd w:id="0"/>
     </w:p>
     <w:p>
       <w:pPr>

</xml_diff>